<commit_message>
trying to embed the doc
</commit_message>
<xml_diff>
--- a/ProjectTimesMadnessCut_Short.docx
+++ b/ProjectTimesMadnessCut_Short.docx
@@ -1,6 +1,6 @@
 
 <file path=word/document.xml><?xml version="1.0" encoding="utf-8"?>
-<w:document xmlns:wpc="http://schemas.microsoft.com/office/word/2010/wordprocessingCanvas" xmlns:cx="http://schemas.microsoft.com/office/drawing/2014/chartex" xmlns:cx1="http://schemas.microsoft.com/office/drawing/2015/9/8/chartex" xmlns:cx2="http://schemas.microsoft.com/office/drawing/2015/10/21/chartex" xmlns:cx3="http://schemas.microsoft.com/office/drawing/2016/5/9/chartex" xmlns:cx4="http://schemas.microsoft.com/office/drawing/2016/5/10/chartex" xmlns:cx5="http://schemas.microsoft.com/office/drawing/2016/5/11/chartex" xmlns:cx6="http://schemas.microsoft.com/office/drawing/2016/5/12/chartex" xmlns:cx7="http://schemas.microsoft.com/office/drawing/2016/5/13/chartex" xmlns:cx8="http://schemas.microsoft.com/office/drawing/2016/5/14/chartex" xmlns:mc="http://schemas.openxmlformats.org/markup-compatibility/2006" xmlns:aink="http://schemas.microsoft.com/office/drawing/2016/ink" xmlns:am3d="http://schemas.microsoft.com/office/drawing/2017/model3d" xmlns:o="urn:schemas-microsoft-com:office:office" xmlns:r="http://schemas.openxmlformats.org/officeDocument/2006/relationships" xmlns:m="http://schemas.openxmlformats.org/officeDocument/2006/math" xmlns:v="urn:schemas-microsoft-com:vml" xmlns:wp14="http://schemas.microsoft.com/office/word/2010/wordprocessingDrawing" xmlns:wp="http://schemas.openxmlformats.org/drawingml/2006/wordprocessingDrawing" xmlns:w10="urn:schemas-microsoft-com:office:word" xmlns:w="http://schemas.openxmlformats.org/wordprocessingml/2006/main" xmlns:w14="http://schemas.microsoft.com/office/word/2010/wordml" xmlns:w15="http://schemas.microsoft.com/office/word/2012/wordml" xmlns:w16cid="http://schemas.microsoft.com/office/word/2016/wordml/cid" xmlns:w16se="http://schemas.microsoft.com/office/word/2015/wordml/symex" xmlns:wpg="http://schemas.microsoft.com/office/word/2010/wordprocessingGroup" xmlns:wpi="http://schemas.microsoft.com/office/word/2010/wordprocessingInk" xmlns:wne="http://schemas.microsoft.com/office/word/2006/wordml" xmlns:wps="http://schemas.microsoft.com/office/word/2010/wordprocessingShape" mc:Ignorable="w14 w15 w16se w16cid wp14">
+<w:document xmlns:wpc="http://schemas.microsoft.com/office/word/2010/wordprocessingCanvas" xmlns:cx="http://schemas.microsoft.com/office/drawing/2014/chartex" xmlns:cx1="http://schemas.microsoft.com/office/drawing/2015/9/8/chartex" xmlns:cx2="http://schemas.microsoft.com/office/drawing/2015/10/21/chartex" xmlns:cx3="http://schemas.microsoft.com/office/drawing/2016/5/9/chartex" xmlns:cx4="http://schemas.microsoft.com/office/drawing/2016/5/10/chartex" xmlns:cx5="http://schemas.microsoft.com/office/drawing/2016/5/11/chartex" xmlns:cx6="http://schemas.microsoft.com/office/drawing/2016/5/12/chartex" xmlns:cx7="http://schemas.microsoft.com/office/drawing/2016/5/13/chartex" xmlns:cx8="http://schemas.microsoft.com/office/drawing/2016/5/14/chartex" xmlns:mc="http://schemas.openxmlformats.org/markup-compatibility/2006" xmlns:aink="http://schemas.microsoft.com/office/drawing/2016/ink" xmlns:am3d="http://schemas.microsoft.com/office/drawing/2017/model3d" xmlns:o="urn:schemas-microsoft-com:office:office" xmlns:r="http://schemas.openxmlformats.org/officeDocument/2006/relationships" xmlns:m="http://schemas.openxmlformats.org/officeDocument/2006/math" xmlns:v="urn:schemas-microsoft-com:vml" xmlns:wp14="http://schemas.microsoft.com/office/word/2010/wordprocessingDrawing" xmlns:wp="http://schemas.openxmlformats.org/drawingml/2006/wordprocessingDrawing" xmlns:w10="urn:schemas-microsoft-com:office:word" xmlns:w="http://schemas.openxmlformats.org/wordprocessingml/2006/main" xmlns:w14="http://schemas.microsoft.com/office/word/2010/wordml" xmlns:w15="http://schemas.microsoft.com/office/word/2012/wordml" xmlns:w16cex="http://schemas.microsoft.com/office/word/2018/wordml/cex" xmlns:w16cid="http://schemas.microsoft.com/office/word/2016/wordml/cid" xmlns:w16="http://schemas.microsoft.com/office/word/2018/wordml" xmlns:w16se="http://schemas.microsoft.com/office/word/2015/wordml/symex" xmlns:wpg="http://schemas.microsoft.com/office/word/2010/wordprocessingGroup" xmlns:wpi="http://schemas.microsoft.com/office/word/2010/wordprocessingInk" xmlns:wne="http://schemas.microsoft.com/office/word/2006/wordml" xmlns:wps="http://schemas.microsoft.com/office/word/2010/wordprocessingShape" mc:Ignorable="w14 w15 w16se w16cid w16 w16cex wp14">
   <w:body>
     <w:p>
       <w:pPr>
@@ -63,6 +63,7 @@
     <w:p>
       <w:pPr>
         <w:pStyle w:val="NormalWeb"/>
+        <w:suppressLineNumbers/>
         <w:spacing w:before="0" w:beforeAutospacing="0" w:after="0" w:afterAutospacing="0"/>
         <w:rPr>
           <w:rFonts w:ascii="Arial" w:hAnsi="Arial" w:cs="Arial"/>
@@ -78,6 +79,7 @@
     <w:p>
       <w:pPr>
         <w:pStyle w:val="NormalWeb"/>
+        <w:suppressLineNumbers/>
         <w:spacing w:before="0" w:beforeAutospacing="0" w:after="0" w:afterAutospacing="0"/>
         <w:rPr>
           <w:rFonts w:ascii="Arial" w:hAnsi="Arial" w:cs="Arial"/>
@@ -95,6 +97,7 @@
     <w:p>
       <w:pPr>
         <w:pStyle w:val="NormalWeb"/>
+        <w:suppressLineNumbers/>
         <w:spacing w:before="0" w:beforeAutospacing="0" w:after="0" w:afterAutospacing="0"/>
         <w:rPr>
           <w:rFonts w:ascii="Arial" w:hAnsi="Arial" w:cs="Arial"/>
@@ -11208,6 +11211,7 @@
       <w:footerReference w:type="default" r:id="rId6"/>
       <w:pgSz w:w="12240" w:h="15840"/>
       <w:pgMar w:top="1440" w:right="1440" w:bottom="1440" w:left="1440" w:header="720" w:footer="720" w:gutter="0"/>
+      <w:lnNumType w:countBy="5" w:restart="newSection"/>
       <w:cols w:space="720"/>
       <w:docGrid w:linePitch="360"/>
     </w:sectPr>
@@ -11216,7 +11220,7 @@
 </file>
 
 <file path=word/endnotes.xml><?xml version="1.0" encoding="utf-8"?>
-<w:endnotes xmlns:wpc="http://schemas.microsoft.com/office/word/2010/wordprocessingCanvas" xmlns:cx="http://schemas.microsoft.com/office/drawing/2014/chartex" xmlns:cx1="http://schemas.microsoft.com/office/drawing/2015/9/8/chartex" xmlns:cx2="http://schemas.microsoft.com/office/drawing/2015/10/21/chartex" xmlns:cx3="http://schemas.microsoft.com/office/drawing/2016/5/9/chartex" xmlns:cx4="http://schemas.microsoft.com/office/drawing/2016/5/10/chartex" xmlns:cx5="http://schemas.microsoft.com/office/drawing/2016/5/11/chartex" xmlns:cx6="http://schemas.microsoft.com/office/drawing/2016/5/12/chartex" xmlns:cx7="http://schemas.microsoft.com/office/drawing/2016/5/13/chartex" xmlns:cx8="http://schemas.microsoft.com/office/drawing/2016/5/14/chartex" xmlns:mc="http://schemas.openxmlformats.org/markup-compatibility/2006" xmlns:aink="http://schemas.microsoft.com/office/drawing/2016/ink" xmlns:am3d="http://schemas.microsoft.com/office/drawing/2017/model3d" xmlns:o="urn:schemas-microsoft-com:office:office" xmlns:r="http://schemas.openxmlformats.org/officeDocument/2006/relationships" xmlns:m="http://schemas.openxmlformats.org/officeDocument/2006/math" xmlns:v="urn:schemas-microsoft-com:vml" xmlns:wp14="http://schemas.microsoft.com/office/word/2010/wordprocessingDrawing" xmlns:wp="http://schemas.openxmlformats.org/drawingml/2006/wordprocessingDrawing" xmlns:w10="urn:schemas-microsoft-com:office:word" xmlns:w="http://schemas.openxmlformats.org/wordprocessingml/2006/main" xmlns:w14="http://schemas.microsoft.com/office/word/2010/wordml" xmlns:w15="http://schemas.microsoft.com/office/word/2012/wordml" xmlns:w16cid="http://schemas.microsoft.com/office/word/2016/wordml/cid" xmlns:w16se="http://schemas.microsoft.com/office/word/2015/wordml/symex" xmlns:wpg="http://schemas.microsoft.com/office/word/2010/wordprocessingGroup" xmlns:wpi="http://schemas.microsoft.com/office/word/2010/wordprocessingInk" xmlns:wne="http://schemas.microsoft.com/office/word/2006/wordml" xmlns:wps="http://schemas.microsoft.com/office/word/2010/wordprocessingShape" mc:Ignorable="w14 w15 w16se w16cid wp14">
+<w:endnotes xmlns:wpc="http://schemas.microsoft.com/office/word/2010/wordprocessingCanvas" xmlns:cx="http://schemas.microsoft.com/office/drawing/2014/chartex" xmlns:cx1="http://schemas.microsoft.com/office/drawing/2015/9/8/chartex" xmlns:cx2="http://schemas.microsoft.com/office/drawing/2015/10/21/chartex" xmlns:cx3="http://schemas.microsoft.com/office/drawing/2016/5/9/chartex" xmlns:cx4="http://schemas.microsoft.com/office/drawing/2016/5/10/chartex" xmlns:cx5="http://schemas.microsoft.com/office/drawing/2016/5/11/chartex" xmlns:cx6="http://schemas.microsoft.com/office/drawing/2016/5/12/chartex" xmlns:cx7="http://schemas.microsoft.com/office/drawing/2016/5/13/chartex" xmlns:cx8="http://schemas.microsoft.com/office/drawing/2016/5/14/chartex" xmlns:mc="http://schemas.openxmlformats.org/markup-compatibility/2006" xmlns:aink="http://schemas.microsoft.com/office/drawing/2016/ink" xmlns:am3d="http://schemas.microsoft.com/office/drawing/2017/model3d" xmlns:o="urn:schemas-microsoft-com:office:office" xmlns:r="http://schemas.openxmlformats.org/officeDocument/2006/relationships" xmlns:m="http://schemas.openxmlformats.org/officeDocument/2006/math" xmlns:v="urn:schemas-microsoft-com:vml" xmlns:wp14="http://schemas.microsoft.com/office/word/2010/wordprocessingDrawing" xmlns:wp="http://schemas.openxmlformats.org/drawingml/2006/wordprocessingDrawing" xmlns:w10="urn:schemas-microsoft-com:office:word" xmlns:w="http://schemas.openxmlformats.org/wordprocessingml/2006/main" xmlns:w14="http://schemas.microsoft.com/office/word/2010/wordml" xmlns:w15="http://schemas.microsoft.com/office/word/2012/wordml" xmlns:w16cex="http://schemas.microsoft.com/office/word/2018/wordml/cex" xmlns:w16cid="http://schemas.microsoft.com/office/word/2016/wordml/cid" xmlns:w16="http://schemas.microsoft.com/office/word/2018/wordml" xmlns:w16se="http://schemas.microsoft.com/office/word/2015/wordml/symex" xmlns:wpg="http://schemas.microsoft.com/office/word/2010/wordprocessingGroup" xmlns:wpi="http://schemas.microsoft.com/office/word/2010/wordprocessingInk" xmlns:wne="http://schemas.microsoft.com/office/word/2006/wordml" xmlns:wps="http://schemas.microsoft.com/office/word/2010/wordprocessingShape" mc:Ignorable="w14 w15 w16se w16cid w16 w16cex wp14">
   <w:endnote w:type="separator" w:id="-1">
     <w:p>
       <w:pPr>
@@ -11241,7 +11245,7 @@
 </file>
 
 <file path=word/footer1.xml><?xml version="1.0" encoding="utf-8"?>
-<w:ftr xmlns:wpc="http://schemas.microsoft.com/office/word/2010/wordprocessingCanvas" xmlns:cx="http://schemas.microsoft.com/office/drawing/2014/chartex" xmlns:cx1="http://schemas.microsoft.com/office/drawing/2015/9/8/chartex" xmlns:cx2="http://schemas.microsoft.com/office/drawing/2015/10/21/chartex" xmlns:cx3="http://schemas.microsoft.com/office/drawing/2016/5/9/chartex" xmlns:cx4="http://schemas.microsoft.com/office/drawing/2016/5/10/chartex" xmlns:cx5="http://schemas.microsoft.com/office/drawing/2016/5/11/chartex" xmlns:cx6="http://schemas.microsoft.com/office/drawing/2016/5/12/chartex" xmlns:cx7="http://schemas.microsoft.com/office/drawing/2016/5/13/chartex" xmlns:cx8="http://schemas.microsoft.com/office/drawing/2016/5/14/chartex" xmlns:mc="http://schemas.openxmlformats.org/markup-compatibility/2006" xmlns:aink="http://schemas.microsoft.com/office/drawing/2016/ink" xmlns:am3d="http://schemas.microsoft.com/office/drawing/2017/model3d" xmlns:o="urn:schemas-microsoft-com:office:office" xmlns:r="http://schemas.openxmlformats.org/officeDocument/2006/relationships" xmlns:m="http://schemas.openxmlformats.org/officeDocument/2006/math" xmlns:v="urn:schemas-microsoft-com:vml" xmlns:wp14="http://schemas.microsoft.com/office/word/2010/wordprocessingDrawing" xmlns:wp="http://schemas.openxmlformats.org/drawingml/2006/wordprocessingDrawing" xmlns:w10="urn:schemas-microsoft-com:office:word" xmlns:w="http://schemas.openxmlformats.org/wordprocessingml/2006/main" xmlns:w14="http://schemas.microsoft.com/office/word/2010/wordml" xmlns:w15="http://schemas.microsoft.com/office/word/2012/wordml" xmlns:w16cid="http://schemas.microsoft.com/office/word/2016/wordml/cid" xmlns:w16se="http://schemas.microsoft.com/office/word/2015/wordml/symex" xmlns:wpg="http://schemas.microsoft.com/office/word/2010/wordprocessingGroup" xmlns:wpi="http://schemas.microsoft.com/office/word/2010/wordprocessingInk" xmlns:wne="http://schemas.microsoft.com/office/word/2006/wordml" xmlns:wps="http://schemas.microsoft.com/office/word/2010/wordprocessingShape" mc:Ignorable="w14 w15 w16se w16cid wp14">
+<w:ftr xmlns:wpc="http://schemas.microsoft.com/office/word/2010/wordprocessingCanvas" xmlns:cx="http://schemas.microsoft.com/office/drawing/2014/chartex" xmlns:cx1="http://schemas.microsoft.com/office/drawing/2015/9/8/chartex" xmlns:cx2="http://schemas.microsoft.com/office/drawing/2015/10/21/chartex" xmlns:cx3="http://schemas.microsoft.com/office/drawing/2016/5/9/chartex" xmlns:cx4="http://schemas.microsoft.com/office/drawing/2016/5/10/chartex" xmlns:cx5="http://schemas.microsoft.com/office/drawing/2016/5/11/chartex" xmlns:cx6="http://schemas.microsoft.com/office/drawing/2016/5/12/chartex" xmlns:cx7="http://schemas.microsoft.com/office/drawing/2016/5/13/chartex" xmlns:cx8="http://schemas.microsoft.com/office/drawing/2016/5/14/chartex" xmlns:mc="http://schemas.openxmlformats.org/markup-compatibility/2006" xmlns:aink="http://schemas.microsoft.com/office/drawing/2016/ink" xmlns:am3d="http://schemas.microsoft.com/office/drawing/2017/model3d" xmlns:o="urn:schemas-microsoft-com:office:office" xmlns:r="http://schemas.openxmlformats.org/officeDocument/2006/relationships" xmlns:m="http://schemas.openxmlformats.org/officeDocument/2006/math" xmlns:v="urn:schemas-microsoft-com:vml" xmlns:wp14="http://schemas.microsoft.com/office/word/2010/wordprocessingDrawing" xmlns:wp="http://schemas.openxmlformats.org/drawingml/2006/wordprocessingDrawing" xmlns:w10="urn:schemas-microsoft-com:office:word" xmlns:w="http://schemas.openxmlformats.org/wordprocessingml/2006/main" xmlns:w14="http://schemas.microsoft.com/office/word/2010/wordml" xmlns:w15="http://schemas.microsoft.com/office/word/2012/wordml" xmlns:w16cex="http://schemas.microsoft.com/office/word/2018/wordml/cex" xmlns:w16cid="http://schemas.microsoft.com/office/word/2016/wordml/cid" xmlns:w16="http://schemas.microsoft.com/office/word/2018/wordml" xmlns:w16se="http://schemas.microsoft.com/office/word/2015/wordml/symex" xmlns:wpg="http://schemas.microsoft.com/office/word/2010/wordprocessingGroup" xmlns:wpi="http://schemas.microsoft.com/office/word/2010/wordprocessingInk" xmlns:wne="http://schemas.microsoft.com/office/word/2006/wordml" xmlns:wps="http://schemas.microsoft.com/office/word/2010/wordprocessingShape" mc:Ignorable="w14 w15 w16se w16cid w16 w16cex wp14">
   <w:p>
     <w:pPr>
       <w:pStyle w:val="NormalWeb"/>
@@ -11332,7 +11336,7 @@
 </file>
 
 <file path=word/footnotes.xml><?xml version="1.0" encoding="utf-8"?>
-<w:footnotes xmlns:wpc="http://schemas.microsoft.com/office/word/2010/wordprocessingCanvas" xmlns:cx="http://schemas.microsoft.com/office/drawing/2014/chartex" xmlns:cx1="http://schemas.microsoft.com/office/drawing/2015/9/8/chartex" xmlns:cx2="http://schemas.microsoft.com/office/drawing/2015/10/21/chartex" xmlns:cx3="http://schemas.microsoft.com/office/drawing/2016/5/9/chartex" xmlns:cx4="http://schemas.microsoft.com/office/drawing/2016/5/10/chartex" xmlns:cx5="http://schemas.microsoft.com/office/drawing/2016/5/11/chartex" xmlns:cx6="http://schemas.microsoft.com/office/drawing/2016/5/12/chartex" xmlns:cx7="http://schemas.microsoft.com/office/drawing/2016/5/13/chartex" xmlns:cx8="http://schemas.microsoft.com/office/drawing/2016/5/14/chartex" xmlns:mc="http://schemas.openxmlformats.org/markup-compatibility/2006" xmlns:aink="http://schemas.microsoft.com/office/drawing/2016/ink" xmlns:am3d="http://schemas.microsoft.com/office/drawing/2017/model3d" xmlns:o="urn:schemas-microsoft-com:office:office" xmlns:r="http://schemas.openxmlformats.org/officeDocument/2006/relationships" xmlns:m="http://schemas.openxmlformats.org/officeDocument/2006/math" xmlns:v="urn:schemas-microsoft-com:vml" xmlns:wp14="http://schemas.microsoft.com/office/word/2010/wordprocessingDrawing" xmlns:wp="http://schemas.openxmlformats.org/drawingml/2006/wordprocessingDrawing" xmlns:w10="urn:schemas-microsoft-com:office:word" xmlns:w="http://schemas.openxmlformats.org/wordprocessingml/2006/main" xmlns:w14="http://schemas.microsoft.com/office/word/2010/wordml" xmlns:w15="http://schemas.microsoft.com/office/word/2012/wordml" xmlns:w16cid="http://schemas.microsoft.com/office/word/2016/wordml/cid" xmlns:w16se="http://schemas.microsoft.com/office/word/2015/wordml/symex" xmlns:wpg="http://schemas.microsoft.com/office/word/2010/wordprocessingGroup" xmlns:wpi="http://schemas.microsoft.com/office/word/2010/wordprocessingInk" xmlns:wne="http://schemas.microsoft.com/office/word/2006/wordml" xmlns:wps="http://schemas.microsoft.com/office/word/2010/wordprocessingShape" mc:Ignorable="w14 w15 w16se w16cid wp14">
+<w:footnotes xmlns:wpc="http://schemas.microsoft.com/office/word/2010/wordprocessingCanvas" xmlns:cx="http://schemas.microsoft.com/office/drawing/2014/chartex" xmlns:cx1="http://schemas.microsoft.com/office/drawing/2015/9/8/chartex" xmlns:cx2="http://schemas.microsoft.com/office/drawing/2015/10/21/chartex" xmlns:cx3="http://schemas.microsoft.com/office/drawing/2016/5/9/chartex" xmlns:cx4="http://schemas.microsoft.com/office/drawing/2016/5/10/chartex" xmlns:cx5="http://schemas.microsoft.com/office/drawing/2016/5/11/chartex" xmlns:cx6="http://schemas.microsoft.com/office/drawing/2016/5/12/chartex" xmlns:cx7="http://schemas.microsoft.com/office/drawing/2016/5/13/chartex" xmlns:cx8="http://schemas.microsoft.com/office/drawing/2016/5/14/chartex" xmlns:mc="http://schemas.openxmlformats.org/markup-compatibility/2006" xmlns:aink="http://schemas.microsoft.com/office/drawing/2016/ink" xmlns:am3d="http://schemas.microsoft.com/office/drawing/2017/model3d" xmlns:o="urn:schemas-microsoft-com:office:office" xmlns:r="http://schemas.openxmlformats.org/officeDocument/2006/relationships" xmlns:m="http://schemas.openxmlformats.org/officeDocument/2006/math" xmlns:v="urn:schemas-microsoft-com:vml" xmlns:wp14="http://schemas.microsoft.com/office/word/2010/wordprocessingDrawing" xmlns:wp="http://schemas.openxmlformats.org/drawingml/2006/wordprocessingDrawing" xmlns:w10="urn:schemas-microsoft-com:office:word" xmlns:w="http://schemas.openxmlformats.org/wordprocessingml/2006/main" xmlns:w14="http://schemas.microsoft.com/office/word/2010/wordml" xmlns:w15="http://schemas.microsoft.com/office/word/2012/wordml" xmlns:w16cex="http://schemas.microsoft.com/office/word/2018/wordml/cex" xmlns:w16cid="http://schemas.microsoft.com/office/word/2016/wordml/cid" xmlns:w16="http://schemas.microsoft.com/office/word/2018/wordml" xmlns:w16se="http://schemas.microsoft.com/office/word/2015/wordml/symex" xmlns:wpg="http://schemas.microsoft.com/office/word/2010/wordprocessingGroup" xmlns:wpi="http://schemas.microsoft.com/office/word/2010/wordprocessingInk" xmlns:wne="http://schemas.microsoft.com/office/word/2006/wordml" xmlns:wps="http://schemas.microsoft.com/office/word/2010/wordprocessingShape" mc:Ignorable="w14 w15 w16se w16cid w16 w16cex wp14">
   <w:footnote w:type="separator" w:id="-1">
     <w:p>
       <w:pPr>
@@ -11357,7 +11361,7 @@
 </file>
 
 <file path=word/styles.xml><?xml version="1.0" encoding="utf-8"?>
-<w:styles xmlns:mc="http://schemas.openxmlformats.org/markup-compatibility/2006" xmlns:r="http://schemas.openxmlformats.org/officeDocument/2006/relationships" xmlns:w="http://schemas.openxmlformats.org/wordprocessingml/2006/main" xmlns:w14="http://schemas.microsoft.com/office/word/2010/wordml" xmlns:w15="http://schemas.microsoft.com/office/word/2012/wordml" xmlns:w16cid="http://schemas.microsoft.com/office/word/2016/wordml/cid" xmlns:w16se="http://schemas.microsoft.com/office/word/2015/wordml/symex" mc:Ignorable="w14 w15 w16se w16cid">
+<w:styles xmlns:mc="http://schemas.openxmlformats.org/markup-compatibility/2006" xmlns:r="http://schemas.openxmlformats.org/officeDocument/2006/relationships" xmlns:w="http://schemas.openxmlformats.org/wordprocessingml/2006/main" xmlns:w14="http://schemas.microsoft.com/office/word/2010/wordml" xmlns:w15="http://schemas.microsoft.com/office/word/2012/wordml" xmlns:w16cex="http://schemas.microsoft.com/office/word/2018/wordml/cex" xmlns:w16cid="http://schemas.microsoft.com/office/word/2016/wordml/cid" xmlns:w16="http://schemas.microsoft.com/office/word/2018/wordml" xmlns:w16se="http://schemas.microsoft.com/office/word/2015/wordml/symex" mc:Ignorable="w14 w15 w16se w16cid w16 w16cex">
   <w:docDefaults>
     <w:rPrDefault>
       <w:rPr>
@@ -11758,7 +11762,6 @@
   <w:style w:type="character" w:default="1" w:styleId="DefaultParagraphFont">
     <w:name w:val="Default Paragraph Font"/>
     <w:uiPriority w:val="1"/>
-    <w:semiHidden/>
     <w:unhideWhenUsed/>
   </w:style>
   <w:style w:type="table" w:default="1" w:styleId="TableNormal">
@@ -11840,6 +11843,14 @@
     <w:link w:val="Footer"/>
     <w:uiPriority w:val="99"/>
     <w:rsid w:val="0074352E"/>
+  </w:style>
+  <w:style w:type="character" w:styleId="LineNumber">
+    <w:name w:val="line number"/>
+    <w:basedOn w:val="DefaultParagraphFont"/>
+    <w:uiPriority w:val="99"/>
+    <w:semiHidden/>
+    <w:unhideWhenUsed/>
+    <w:rsid w:val="00695C4A"/>
   </w:style>
 </w:styles>
 </file>

</xml_diff>